<commit_message>
Report & Code modified version
</commit_message>
<xml_diff>
--- a/Fabrice/Report/Electric_Vehicle.docx
+++ b/Fabrice/Report/Electric_Vehicle.docx
@@ -300,7 +300,7 @@
               </wp:anchor>
             </w:drawing>
           </mc:Choice>
-          <mc:Fallback xmlns:a="http://schemas.openxmlformats.org/drawingml/2006/main" xmlns:pic="http://schemas.openxmlformats.org/drawingml/2006/picture" xmlns:a14="http://schemas.microsoft.com/office/drawing/2010/main" xmlns:wp14="http://schemas.microsoft.com/office/word/2010/wordml">
+          <mc:Fallback xmlns:wp14="http://schemas.microsoft.com/office/word/2010/wordml" xmlns:a14="http://schemas.microsoft.com/office/drawing/2010/main" xmlns:pic="http://schemas.openxmlformats.org/drawingml/2006/picture" xmlns:a="http://schemas.openxmlformats.org/drawingml/2006/main">
             <w:pict w14:anchorId="182738EE">
               <v:group id="Group 16375" style="position:absolute;margin-left:0;margin-top:421.85pt;width:595.3pt;height:1.55pt;z-index:251658240;mso-position-horizontal-relative:page;mso-position-vertical-relative:page" coordsize="75605,198" o:spid="_x0000_s1026" w14:anchorId="053CE123" o:gfxdata="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">
                 <v:shape id="Shape 65" style="position:absolute;width:75605;height:0;visibility:visible;mso-wrap-style:square;v-text-anchor:top" coordsize="7560564,0" o:spid="_x0000_s1027" filled="f" strokecolor="#008dd2" strokeweight="1.56pt" path="m7560564,l,e" o:gfxdata="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">
@@ -671,12 +671,18 @@
           <w:p>
             <w:pPr>
               <w:spacing w:line="280" w:lineRule="exact"/>
-              <w:ind w:left="419"/>
               <w:rPr>
                 <w:rFonts w:ascii="Segoe UI" w:hAnsi="Segoe UI" w:cs="Segoe UI"/>
                 <w:color w:val="auto"/>
               </w:rPr>
             </w:pPr>
+            <w:r>
+              <w:rPr>
+                <w:rFonts w:ascii="Segoe UI" w:hAnsi="Segoe UI" w:cs="Segoe UI"/>
+                <w:color w:val="auto"/>
+              </w:rPr>
+              <w:t>Fabrice Claude Kamaha Ngayahala</w:t>
+            </w:r>
           </w:p>
         </w:tc>
         <w:tc>
@@ -704,17 +710,7 @@
                 <w:sz w:val="24"/>
                 <w:szCs w:val="24"/>
               </w:rPr>
-              <w:t>1</w:t>
-            </w:r>
-            <w:r>
-              <w:rPr>
-                <w:color w:val="auto"/>
-                <w:spacing w:val="1"/>
-                <w:position w:val="1"/>
-                <w:sz w:val="24"/>
-                <w:szCs w:val="24"/>
-              </w:rPr>
-              <w:t>23456</w:t>
+              <w:t>136174</w:t>
             </w:r>
           </w:p>
         </w:tc>
@@ -5837,7 +5833,11 @@
       <w:pPr>
         <w:pStyle w:val="Heading4"/>
       </w:pPr>
+      <w:r>
+        <w:t>System</w:t>
+      </w:r>
     </w:p>
+    <w:p/>
     <w:p>
       <w:pPr>
         <w:jc w:val="center"/>
@@ -5847,10 +5847,10 @@
           <w:noProof/>
         </w:rPr>
         <w:drawing>
-          <wp:inline distT="0" distB="0" distL="0" distR="0" wp14:anchorId="55DFC619" wp14:editId="71F963B0">
-            <wp:extent cx="5196309" cy="2609850"/>
-            <wp:effectExtent l="0" t="0" r="4445" b="0"/>
-            <wp:docPr id="13" name="Picture 13"/>
+          <wp:inline distT="0" distB="0" distL="0" distR="0" wp14:anchorId="33A7BDC1" wp14:editId="4F1BC72F">
+            <wp:extent cx="4869815" cy="2361236"/>
+            <wp:effectExtent l="0" t="0" r="6985" b="1270"/>
+            <wp:docPr id="10" name="Picture 10"/>
             <wp:cNvGraphicFramePr>
               <a:graphicFrameLocks xmlns:a="http://schemas.openxmlformats.org/drawingml/2006/main" noChangeAspect="1"/>
             </wp:cNvGraphicFramePr>
@@ -5858,11 +5858,17 @@
               <a:graphicData uri="http://schemas.openxmlformats.org/drawingml/2006/picture">
                 <pic:pic xmlns:pic="http://schemas.openxmlformats.org/drawingml/2006/picture">
                   <pic:nvPicPr>
-                    <pic:cNvPr id="1" name=""/>
+                    <pic:cNvPr id="10" name="IMG-0829.JPG"/>
                     <pic:cNvPicPr/>
                   </pic:nvPicPr>
                   <pic:blipFill>
-                    <a:blip r:embed="rId15"/>
+                    <a:blip r:embed="rId15" cstate="print">
+                      <a:extLst>
+                        <a:ext uri="{28A0092B-C50C-407E-A947-70E740481C1C}">
+                          <a14:useLocalDpi xmlns:a14="http://schemas.microsoft.com/office/drawing/2010/main" val="0"/>
+                        </a:ext>
+                      </a:extLst>
+                    </a:blip>
                     <a:stretch>
                       <a:fillRect/>
                     </a:stretch>
@@ -5870,7 +5876,7 @@
                   <pic:spPr>
                     <a:xfrm>
                       <a:off x="0" y="0"/>
-                      <a:ext cx="5303772" cy="2663823"/>
+                      <a:ext cx="4889489" cy="2370775"/>
                     </a:xfrm>
                     <a:prstGeom prst="rect">
                       <a:avLst/>
@@ -7927,9 +7933,9 @@
           <w:noProof/>
         </w:rPr>
         <w:drawing>
-          <wp:inline distT="0" distB="0" distL="0" distR="0" wp14:anchorId="45EE5F2A" wp14:editId="2C1809EC">
-            <wp:extent cx="5607934" cy="3064147"/>
-            <wp:effectExtent l="0" t="0" r="0" b="3175"/>
+          <wp:inline distT="0" distB="0" distL="0" distR="0" wp14:anchorId="45EE5F2A" wp14:editId="49098D98">
+            <wp:extent cx="5607436" cy="3374020"/>
+            <wp:effectExtent l="0" t="0" r="0" b="0"/>
             <wp:docPr id="28" name="Picture 28"/>
             <wp:cNvGraphicFramePr>
               <a:graphicFrameLocks xmlns:a="http://schemas.openxmlformats.org/drawingml/2006/main" noChangeAspect="1"/>
@@ -7959,7 +7965,7 @@
                   <pic:spPr bwMode="auto">
                     <a:xfrm>
                       <a:off x="0" y="0"/>
-                      <a:ext cx="5643384" cy="3083517"/>
+                      <a:ext cx="5646614" cy="3397594"/>
                     </a:xfrm>
                     <a:prstGeom prst="rect">
                       <a:avLst/>
@@ -8044,6 +8050,7 @@
       </w:pPr>
       <w:bookmarkStart w:id="15" w:name="_Toc511568517"/>
       <w:r>
+        <w:lastRenderedPageBreak/>
         <w:t>Detailed Requirements</w:t>
       </w:r>
       <w:bookmarkEnd w:id="15"/>
@@ -8102,7 +8109,6 @@
           </w:tcPr>
           <w:p>
             <w:r>
-              <w:lastRenderedPageBreak/>
               <w:t>BTW100</w:t>
             </w:r>
           </w:p>
@@ -8346,6 +8352,7 @@
       </w:r>
       <w:bookmarkEnd w:id="17"/>
     </w:p>
+    <w:p/>
     <w:p>
       <w:pPr>
         <w:jc w:val="center"/>
@@ -8355,9 +8362,9 @@
           <w:noProof/>
         </w:rPr>
         <w:drawing>
-          <wp:inline distT="0" distB="0" distL="0" distR="0" wp14:anchorId="1E671ABB" wp14:editId="29CC799A">
-            <wp:extent cx="3767559" cy="2468078"/>
-            <wp:effectExtent l="0" t="0" r="4445" b="8890"/>
+          <wp:inline distT="0" distB="0" distL="0" distR="0" wp14:anchorId="1E671ABB" wp14:editId="2F540CE0">
+            <wp:extent cx="4913800" cy="3478192"/>
+            <wp:effectExtent l="0" t="0" r="1270" b="8255"/>
             <wp:docPr id="2" name="Picture 2"/>
             <wp:cNvGraphicFramePr>
               <a:graphicFrameLocks xmlns:a="http://schemas.openxmlformats.org/drawingml/2006/main" noChangeAspect="1"/>
@@ -8384,7 +8391,7 @@
                   <pic:spPr>
                     <a:xfrm>
                       <a:off x="0" y="0"/>
-                      <a:ext cx="3823029" cy="2504416"/>
+                      <a:ext cx="5019588" cy="3553073"/>
                     </a:xfrm>
                     <a:prstGeom prst="rect">
                       <a:avLst/>
@@ -9265,19 +9272,10 @@
     <w:p>
       <w:pPr>
         <w:pStyle w:val="Heading3"/>
-        <w:numPr>
-          <w:ilvl w:val="0"/>
-          <w:numId w:val="0"/>
-        </w:numPr>
-        <w:ind w:left="720" w:hanging="720"/>
-      </w:pPr>
-    </w:p>
-    <w:p>
-      <w:pPr>
-        <w:pStyle w:val="Heading3"/>
       </w:pPr>
       <w:bookmarkStart w:id="18" w:name="_Toc511568520"/>
       <w:r>
+        <w:lastRenderedPageBreak/>
         <w:t>Inputs and outputs of the Systems</w:t>
       </w:r>
       <w:bookmarkEnd w:id="18"/>
@@ -9635,7 +9633,6 @@
               <w:rPr>
                 <w:rFonts w:eastAsia="Times New Roman"/>
               </w:rPr>
-              <w:lastRenderedPageBreak/>
               <w:t>BTWT003</w:t>
             </w:r>
           </w:p>
@@ -10262,7 +10259,11 @@
           </w:tcPr>
           <w:p>
             <w:r>
-              <w:t>When the signal received from a switch is 1, it means a door is opened. Therefore, there is a LED blinking according to the side where the door is opened. Additively, a sound is generated by a buzzer. When the signal’s value switches to 0, it means everything it alright and you have no light signaling or sound.</w:t>
+              <w:t xml:space="preserve">When the signal received from a switch is 1, it means a door is opened. Therefore, there is a LED blinking according to the side where the door is opened. Additively, a sound is </w:t>
+            </w:r>
+            <w:r>
+              <w:lastRenderedPageBreak/>
+              <w:t>generated by a buzzer. When the signal’s value switches to 0, it means everything it alright and you have no light signaling or sound.</w:t>
             </w:r>
           </w:p>
         </w:tc>
@@ -10277,6 +10278,7 @@
           </w:tcPr>
           <w:p>
             <w:r>
+              <w:lastRenderedPageBreak/>
               <w:t>BCS201</w:t>
             </w:r>
           </w:p>
@@ -10296,9 +10298,18 @@
     <w:p>
       <w:pPr>
         <w:pStyle w:val="Heading2"/>
+        <w:numPr>
+          <w:ilvl w:val="0"/>
+          <w:numId w:val="0"/>
+        </w:numPr>
+        <w:ind w:left="576"/>
+      </w:pPr>
+    </w:p>
+    <w:p>
+      <w:pPr>
+        <w:pStyle w:val="Heading2"/>
       </w:pPr>
       <w:r>
-        <w:lastRenderedPageBreak/>
         <w:t xml:space="preserve"> </w:t>
       </w:r>
       <w:bookmarkStart w:id="25" w:name="_Toc511568527"/>
@@ -10321,14 +10332,16 @@
       <w:pPr>
         <w:jc w:val="center"/>
       </w:pPr>
+      <w:bookmarkStart w:id="27" w:name="_GoBack"/>
+      <w:bookmarkEnd w:id="27"/>
       <w:r>
         <w:rPr>
           <w:noProof/>
         </w:rPr>
         <w:drawing>
-          <wp:inline distT="0" distB="0" distL="0" distR="0" wp14:anchorId="72C50D29" wp14:editId="6A3E4868">
-            <wp:extent cx="4250344" cy="2487917"/>
-            <wp:effectExtent l="0" t="0" r="0" b="8255"/>
+          <wp:inline distT="0" distB="0" distL="0" distR="0" wp14:anchorId="72C50D29" wp14:editId="397745B0">
+            <wp:extent cx="5061585" cy="3663387"/>
+            <wp:effectExtent l="0" t="0" r="5715" b="0"/>
             <wp:docPr id="12" name="Picture 12"/>
             <wp:cNvGraphicFramePr>
               <a:graphicFrameLocks xmlns:a="http://schemas.openxmlformats.org/drawingml/2006/main" noChangeAspect="1"/>
@@ -10355,7 +10368,7 @@
                   <pic:spPr>
                     <a:xfrm>
                       <a:off x="0" y="0"/>
-                      <a:ext cx="4367945" cy="2556754"/>
+                      <a:ext cx="5212649" cy="3772721"/>
                     </a:xfrm>
                     <a:prstGeom prst="rect">
                       <a:avLst/>
@@ -10372,11 +10385,11 @@
       <w:pPr>
         <w:pStyle w:val="Heading3"/>
       </w:pPr>
-      <w:bookmarkStart w:id="27" w:name="_Toc511568529"/>
+      <w:bookmarkStart w:id="28" w:name="_Toc511568529"/>
       <w:r>
         <w:t>Components</w:t>
       </w:r>
-      <w:bookmarkEnd w:id="27"/>
+      <w:bookmarkEnd w:id="28"/>
     </w:p>
     <w:tbl>
       <w:tblPr>
@@ -10924,7 +10937,7 @@
               <w:rPr>
                 <w:rFonts w:eastAsia="Times New Roman"/>
               </w:rPr>
-              <w:t xml:space="preserve">                Buzzer</w:t>
+              <w:t>Buzzer</w:t>
             </w:r>
           </w:p>
         </w:tc>
@@ -11075,11 +11088,11 @@
       <w:pPr>
         <w:pStyle w:val="Heading3"/>
       </w:pPr>
-      <w:bookmarkStart w:id="28" w:name="_Toc511568530"/>
+      <w:bookmarkStart w:id="29" w:name="_Toc511568530"/>
       <w:r>
         <w:t>Code</w:t>
       </w:r>
-      <w:bookmarkEnd w:id="28"/>
+      <w:bookmarkEnd w:id="29"/>
       <w:r>
         <w:t xml:space="preserve"> </w:t>
       </w:r>
@@ -11095,9 +11108,9 @@
         </w:rPr>
         <w:lastRenderedPageBreak/>
         <w:drawing>
-          <wp:inline distT="0" distB="0" distL="0" distR="0" wp14:anchorId="12928350" wp14:editId="637DE183">
-            <wp:extent cx="5293953" cy="5133373"/>
-            <wp:effectExtent l="0" t="0" r="2540" b="0"/>
+          <wp:inline distT="0" distB="0" distL="0" distR="0" wp14:anchorId="12928350" wp14:editId="2FF96810">
+            <wp:extent cx="5291447" cy="7870785"/>
+            <wp:effectExtent l="0" t="0" r="5080" b="0"/>
             <wp:docPr id="4" name="Picture 4"/>
             <wp:cNvGraphicFramePr>
               <a:graphicFrameLocks xmlns:a="http://schemas.openxmlformats.org/drawingml/2006/main" noChangeAspect="1"/>
@@ -11127,7 +11140,7 @@
                   <pic:spPr bwMode="auto">
                     <a:xfrm>
                       <a:off x="0" y="0"/>
-                      <a:ext cx="5321732" cy="5160309"/>
+                      <a:ext cx="5329513" cy="7927406"/>
                     </a:xfrm>
                     <a:prstGeom prst="rect">
                       <a:avLst/>
@@ -11143,8 +11156,6 @@
           </wp:inline>
         </w:drawing>
       </w:r>
-      <w:bookmarkStart w:id="29" w:name="_GoBack"/>
-      <w:bookmarkEnd w:id="29"/>
     </w:p>
     <w:p>
       <w:pPr>
@@ -11176,6 +11187,7 @@
       </w:pPr>
       <w:bookmarkStart w:id="31" w:name="_Toc511568532"/>
       <w:r>
+        <w:lastRenderedPageBreak/>
         <w:t>Test Cases</w:t>
       </w:r>
       <w:bookmarkEnd w:id="31"/>
@@ -11612,7 +11624,6 @@
         <w:pStyle w:val="Heading2"/>
       </w:pPr>
       <w:r>
-        <w:lastRenderedPageBreak/>
         <w:t xml:space="preserve"> </w:t>
       </w:r>
       <w:bookmarkStart w:id="32" w:name="_Toc511568533"/>
@@ -11792,6 +11803,7 @@
         <w:pStyle w:val="Heading4"/>
       </w:pPr>
       <w:r>
+        <w:lastRenderedPageBreak/>
         <w:t>Signal Generator Subsystem</w:t>
       </w:r>
     </w:p>
@@ -11859,7 +11871,6 @@
       </w:pPr>
       <w:bookmarkStart w:id="35" w:name="_Toc511568536"/>
       <w:r>
-        <w:lastRenderedPageBreak/>
         <w:t>Super</w:t>
       </w:r>
       <w:r>
@@ -12007,10 +12018,18 @@
       </w:r>
     </w:p>
     <w:p>
+      <w:pPr>
+        <w:pStyle w:val="Heading1"/>
+        <w:spacing w:before="0" w:line="240" w:lineRule="auto"/>
+      </w:pPr>
       <w:r>
         <w:t xml:space="preserve"> </w:t>
       </w:r>
+      <w:r>
+        <w:t>References</w:t>
+      </w:r>
     </w:p>
+    <w:p/>
     <w:sectPr>
       <w:headerReference w:type="even" r:id="rId34"/>
       <w:headerReference w:type="default" r:id="rId35"/>
@@ -12198,7 +12217,7 @@
             </wp:anchor>
           </w:drawing>
         </mc:Choice>
-        <mc:Fallback xmlns:a="http://schemas.openxmlformats.org/drawingml/2006/main" xmlns:a14="http://schemas.microsoft.com/office/drawing/2010/main" xmlns:wp14="http://schemas.microsoft.com/office/word/2010/wordml">
+        <mc:Fallback xmlns:wp14="http://schemas.microsoft.com/office/word/2010/wordml" xmlns:a14="http://schemas.microsoft.com/office/drawing/2010/main" xmlns:a="http://schemas.openxmlformats.org/drawingml/2006/main">
           <w:pict w14:anchorId="79D24CEA">
             <v:group id="Group 23282" style="position:absolute;margin-left:0;margin-top:807.35pt;width:595.3pt;height:34.1pt;z-index:251666432;mso-position-horizontal-relative:page;mso-position-vertical-relative:page" coordsize="75605,4328" o:spid="_x0000_s1026" w14:anchorId="14C3BBD5" o:gfxdata="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">
               <v:shape id="Shape 24560" style="position:absolute;width:75605;height:4328;visibility:visible;mso-wrap-style:square;v-text-anchor:top" coordsize="7560564,432816" o:spid="_x0000_s1027" fillcolor="#dedc00" stroked="f" strokeweight="0" path="m,l7560564,r,432816l,432816,,e" o:gfxdata="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">
@@ -12308,7 +12327,7 @@
             <w:bCs/>
             <w:noProof/>
           </w:rPr>
-          <w:t>15</w:t>
+          <w:t>10</w:t>
         </w:r>
         <w:r>
           <w:rPr>
@@ -12489,7 +12508,7 @@
             </wp:anchor>
           </w:drawing>
         </mc:Choice>
-        <mc:Fallback xmlns:a="http://schemas.openxmlformats.org/drawingml/2006/main" xmlns:a14="http://schemas.microsoft.com/office/drawing/2010/main" xmlns:wp14="http://schemas.microsoft.com/office/word/2010/wordml">
+        <mc:Fallback xmlns:wp14="http://schemas.microsoft.com/office/word/2010/wordml" xmlns:a14="http://schemas.microsoft.com/office/drawing/2010/main" xmlns:a="http://schemas.openxmlformats.org/drawingml/2006/main">
           <w:pict w14:anchorId="27FB30C9">
             <v:group id="Group 23216" style="position:absolute;margin-left:0;margin-top:807.35pt;width:595.3pt;height:34.1pt;z-index:251668480;mso-position-horizontal-relative:page;mso-position-vertical-relative:page" coordsize="75605,4328" o:spid="_x0000_s1026" w14:anchorId="5974CB26" o:gfxdata="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">
               <v:shape id="Shape 24558" style="position:absolute;width:75605;height:4328;visibility:visible;mso-wrap-style:square;v-text-anchor:top" coordsize="7560564,432816" o:spid="_x0000_s1027" fillcolor="#dedc00" stroked="f" strokeweight="0" path="m,l7560564,r,432816l,432816,,e" o:gfxdata="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">
@@ -19086,15 +19105,6 @@
 </file>
 
 <file path=customXml/item2.xml><?xml version="1.0" encoding="utf-8"?>
-<?mso-contentType ?>
-<FormTemplates xmlns="http://schemas.microsoft.com/sharepoint/v3/contenttype/forms">
-  <Display>DocumentLibraryForm</Display>
-  <Edit>DocumentLibraryForm</Edit>
-  <New>DocumentLibraryForm</New>
-</FormTemplates>
-</file>
-
-<file path=customXml/item3.xml><?xml version="1.0" encoding="utf-8"?>
 <ct:contentTypeSchema xmlns:ct="http://schemas.microsoft.com/office/2006/metadata/contentType" xmlns:ma="http://schemas.microsoft.com/office/2006/metadata/properties/metaAttributes" ct:_="" ma:_="" ma:contentTypeName="Document" ma:contentTypeID="0x010100141700346A591A46A4C01160D6BDD3EC" ma:contentTypeVersion="8" ma:contentTypeDescription="Create a new document." ma:contentTypeScope="" ma:versionID="25d7c6ebd52560fb5775ea99367858c0">
   <xsd:schema xmlns:xsd="http://www.w3.org/2001/XMLSchema" xmlns:xs="http://www.w3.org/2001/XMLSchema" xmlns:p="http://schemas.microsoft.com/office/2006/metadata/properties" xmlns:ns2="d16b6afd-b7f3-4fcb-8490-21cc3ec6ffdf" xmlns:ns3="3a59b400-df50-4d01-95fc-8d50ee02dbb9" targetNamespace="http://schemas.microsoft.com/office/2006/metadata/properties" ma:root="true" ma:fieldsID="b75cd29356524733e7e8772c331789ab" ns2:_="" ns3:_="">
     <xsd:import namespace="d16b6afd-b7f3-4fcb-8490-21cc3ec6ffdf"/>
@@ -19285,6 +19295,15 @@
 </ct:contentTypeSchema>
 </file>
 
+<file path=customXml/item3.xml><?xml version="1.0" encoding="utf-8"?>
+<?mso-contentType ?>
+<FormTemplates xmlns="http://schemas.microsoft.com/sharepoint/v3/contenttype/forms">
+  <Display>DocumentLibraryForm</Display>
+  <Edit>DocumentLibraryForm</Edit>
+  <New>DocumentLibraryForm</New>
+</FormTemplates>
+</file>
+
 <file path=customXml/item4.xml><?xml version="1.0" encoding="utf-8"?>
 <b:Sources xmlns:b="http://schemas.openxmlformats.org/officeDocument/2006/bibliography" xmlns="http://schemas.openxmlformats.org/officeDocument/2006/bibliography" SelectedStyle="\APASixthEditionOfficeOnline.xsl" StyleName="APA" Version="6"/>
 </file>
@@ -19300,14 +19319,6 @@
 </file>
 
 <file path=customXml/itemProps2.xml><?xml version="1.0" encoding="utf-8"?>
-<ds:datastoreItem xmlns:ds="http://schemas.openxmlformats.org/officeDocument/2006/customXml" ds:itemID="{FCC71A9F-C8EF-4BCC-A0D3-F1ADA7BA802C}">
-  <ds:schemaRefs>
-    <ds:schemaRef ds:uri="http://schemas.microsoft.com/sharepoint/v3/contenttype/forms"/>
-  </ds:schemaRefs>
-</ds:datastoreItem>
-</file>
-
-<file path=customXml/itemProps3.xml><?xml version="1.0" encoding="utf-8"?>
 <ds:datastoreItem xmlns:ds="http://schemas.openxmlformats.org/officeDocument/2006/customXml" ds:itemID="{C436A257-E03C-48BB-A14C-0BA2DE9A881B}">
   <ds:schemaRefs>
     <ds:schemaRef ds:uri="http://schemas.microsoft.com/office/2006/metadata/contentType"/>
@@ -19326,8 +19337,16 @@
 </ds:datastoreItem>
 </file>
 
+<file path=customXml/itemProps3.xml><?xml version="1.0" encoding="utf-8"?>
+<ds:datastoreItem xmlns:ds="http://schemas.openxmlformats.org/officeDocument/2006/customXml" ds:itemID="{FCC71A9F-C8EF-4BCC-A0D3-F1ADA7BA802C}">
+  <ds:schemaRefs>
+    <ds:schemaRef ds:uri="http://schemas.microsoft.com/sharepoint/v3/contenttype/forms"/>
+  </ds:schemaRefs>
+</ds:datastoreItem>
+</file>
+
 <file path=customXml/itemProps4.xml><?xml version="1.0" encoding="utf-8"?>
-<ds:datastoreItem xmlns:ds="http://schemas.openxmlformats.org/officeDocument/2006/customXml" ds:itemID="{3F07593D-D361-4CEA-94AC-9FCCE4F8ABDA}">
+<ds:datastoreItem xmlns:ds="http://schemas.openxmlformats.org/officeDocument/2006/customXml" ds:itemID="{79C60541-F533-4493-9ABB-E93AA01A0704}">
   <ds:schemaRefs>
     <ds:schemaRef ds:uri="http://schemas.openxmlformats.org/officeDocument/2006/bibliography"/>
   </ds:schemaRefs>

</xml_diff>